<commit_message>
Add NAPPN logo to first page header
</commit_message>
<xml_diff>
--- a/word-templates/2023-NAPPN-abstract-template.docx
+++ b/word-templates/2023-NAPPN-abstract-template.docx
@@ -5,60 +5,6 @@
   <w:body>
     <w:p>
       <w:pPr>
-        <w:spacing w:line="240" w:lineRule="auto"/>
-        <w:jc w:val="center"/>
-        <w:rPr>
-          <w:b/>
-          <w:sz w:val="24"/>
-          <w:szCs w:val="24"/>
-        </w:rPr>
-      </w:pPr>
-      <w:r>
-        <w:rPr>
-          <w:rFonts w:ascii="Calibri" w:eastAsia="Calibri" w:hAnsi="Calibri" w:cs="Calibri"/>
-          <w:noProof/>
-          <w:sz w:val="24"/>
-          <w:szCs w:val="24"/>
-        </w:rPr>
-        <w:drawing>
-          <wp:inline distT="114300" distB="114300" distL="114300" distR="114300" wp14:anchorId="0B2BD9E0" wp14:editId="2C5225EA">
-            <wp:extent cx="1246610" cy="881063"/>
-            <wp:effectExtent l="0" t="0" r="0" b="0"/>
-            <wp:docPr id="1" name="image1.png"/>
-            <wp:cNvGraphicFramePr/>
-            <a:graphic xmlns:a="http://schemas.openxmlformats.org/drawingml/2006/main">
-              <a:graphicData uri="http://schemas.openxmlformats.org/drawingml/2006/picture">
-                <pic:pic xmlns:pic="http://schemas.openxmlformats.org/drawingml/2006/picture">
-                  <pic:nvPicPr>
-                    <pic:cNvPr id="0" name="image1.png"/>
-                    <pic:cNvPicPr preferRelativeResize="0"/>
-                  </pic:nvPicPr>
-                  <pic:blipFill>
-                    <a:blip r:embed="rId6"/>
-                    <a:srcRect/>
-                    <a:stretch>
-                      <a:fillRect/>
-                    </a:stretch>
-                  </pic:blipFill>
-                  <pic:spPr>
-                    <a:xfrm>
-                      <a:off x="0" y="0"/>
-                      <a:ext cx="1246610" cy="881063"/>
-                    </a:xfrm>
-                    <a:prstGeom prst="rect">
-                      <a:avLst/>
-                    </a:prstGeom>
-                    <a:ln/>
-                  </pic:spPr>
-                </pic:pic>
-              </a:graphicData>
-            </a:graphic>
-          </wp:inline>
-        </w:drawing>
-      </w:r>
-    </w:p>
-    <w:p>
-      <w:pPr>
         <w:spacing w:line="360" w:lineRule="auto"/>
         <w:jc w:val="center"/>
         <w:rPr>
@@ -408,12 +354,9 @@
     </w:p>
     <w:p/>
     <w:sectPr>
-      <w:headerReference w:type="even" r:id="rId7"/>
-      <w:headerReference w:type="default" r:id="rId8"/>
-      <w:footerReference w:type="even" r:id="rId9"/>
-      <w:footerReference w:type="default" r:id="rId10"/>
-      <w:headerReference w:type="first" r:id="rId11"/>
-      <w:footerReference w:type="first" r:id="rId12"/>
+      <w:headerReference w:type="even" r:id="rId6"/>
+      <w:headerReference w:type="default" r:id="rId7"/>
+      <w:headerReference w:type="first" r:id="rId8"/>
       <w:pgSz w:w="12240" w:h="15840"/>
       <w:pgMar w:top="1440" w:right="1440" w:bottom="1440" w:left="1440" w:header="720" w:footer="720" w:gutter="0"/>
       <w:pgNumType w:start="1"/>
@@ -446,36 +389,6 @@
     </w:p>
   </w:endnote>
 </w:endnotes>
-</file>
-
-<file path=word/footer1.xml><?xml version="1.0" encoding="utf-8"?>
-<w:ftr xmlns:wpc="http://schemas.microsoft.com/office/word/2010/wordprocessingCanvas" xmlns:cx="http://schemas.microsoft.com/office/drawing/2014/chartex" xmlns:cx1="http://schemas.microsoft.com/office/drawing/2015/9/8/chartex" xmlns:cx2="http://schemas.microsoft.com/office/drawing/2015/10/21/chartex" xmlns:cx3="http://schemas.microsoft.com/office/drawing/2016/5/9/chartex" xmlns:cx4="http://schemas.microsoft.com/office/drawing/2016/5/10/chartex" xmlns:cx5="http://schemas.microsoft.com/office/drawing/2016/5/11/chartex" xmlns:cx6="http://schemas.microsoft.com/office/drawing/2016/5/12/chartex" xmlns:cx7="http://schemas.microsoft.com/office/drawing/2016/5/13/chartex" xmlns:cx8="http://schemas.microsoft.com/office/drawing/2016/5/14/chartex" xmlns:mc="http://schemas.openxmlformats.org/markup-compatibility/2006" xmlns:aink="http://schemas.microsoft.com/office/drawing/2016/ink" xmlns:am3d="http://schemas.microsoft.com/office/drawing/2017/model3d" xmlns:o="urn:schemas-microsoft-com:office:office" xmlns:oel="http://schemas.microsoft.com/office/2019/extlst" xmlns:r="http://schemas.openxmlformats.org/officeDocument/2006/relationships" xmlns:m="http://schemas.openxmlformats.org/officeDocument/2006/math" xmlns:v="urn:schemas-microsoft-com:vml" xmlns:wp14="http://schemas.microsoft.com/office/word/2010/wordprocessingDrawing" xmlns:wp="http://schemas.openxmlformats.org/drawingml/2006/wordprocessingDrawing" xmlns:w10="urn:schemas-microsoft-com:office:word" xmlns:w="http://schemas.openxmlformats.org/wordprocessingml/2006/main" xmlns:w14="http://schemas.microsoft.com/office/word/2010/wordml" xmlns:w15="http://schemas.microsoft.com/office/word/2012/wordml" xmlns:w16cex="http://schemas.microsoft.com/office/word/2018/wordml/cex" xmlns:w16cid="http://schemas.microsoft.com/office/word/2016/wordml/cid" xmlns:w16="http://schemas.microsoft.com/office/word/2018/wordml" xmlns:w16sdtdh="http://schemas.microsoft.com/office/word/2020/wordml/sdtdatahash" xmlns:w16se="http://schemas.microsoft.com/office/word/2015/wordml/symex" xmlns:wpg="http://schemas.microsoft.com/office/word/2010/wordprocessingGroup" xmlns:wpi="http://schemas.microsoft.com/office/word/2010/wordprocessingInk" xmlns:wne="http://schemas.microsoft.com/office/word/2006/wordml" xmlns:wps="http://schemas.microsoft.com/office/word/2010/wordprocessingShape" mc:Ignorable="w14 w15 w16se w16cid w16 w16cex w16sdtdh wp14">
-  <w:p>
-    <w:pPr>
-      <w:pStyle w:val="Footer"/>
-    </w:pPr>
-  </w:p>
-</w:ftr>
-</file>
-
-<file path=word/footer2.xml><?xml version="1.0" encoding="utf-8"?>
-<w:ftr xmlns:wpc="http://schemas.microsoft.com/office/word/2010/wordprocessingCanvas" xmlns:cx="http://schemas.microsoft.com/office/drawing/2014/chartex" xmlns:cx1="http://schemas.microsoft.com/office/drawing/2015/9/8/chartex" xmlns:cx2="http://schemas.microsoft.com/office/drawing/2015/10/21/chartex" xmlns:cx3="http://schemas.microsoft.com/office/drawing/2016/5/9/chartex" xmlns:cx4="http://schemas.microsoft.com/office/drawing/2016/5/10/chartex" xmlns:cx5="http://schemas.microsoft.com/office/drawing/2016/5/11/chartex" xmlns:cx6="http://schemas.microsoft.com/office/drawing/2016/5/12/chartex" xmlns:cx7="http://schemas.microsoft.com/office/drawing/2016/5/13/chartex" xmlns:cx8="http://schemas.microsoft.com/office/drawing/2016/5/14/chartex" xmlns:mc="http://schemas.openxmlformats.org/markup-compatibility/2006" xmlns:aink="http://schemas.microsoft.com/office/drawing/2016/ink" xmlns:am3d="http://schemas.microsoft.com/office/drawing/2017/model3d" xmlns:o="urn:schemas-microsoft-com:office:office" xmlns:oel="http://schemas.microsoft.com/office/2019/extlst" xmlns:r="http://schemas.openxmlformats.org/officeDocument/2006/relationships" xmlns:m="http://schemas.openxmlformats.org/officeDocument/2006/math" xmlns:v="urn:schemas-microsoft-com:vml" xmlns:wp14="http://schemas.microsoft.com/office/word/2010/wordprocessingDrawing" xmlns:wp="http://schemas.openxmlformats.org/drawingml/2006/wordprocessingDrawing" xmlns:w10="urn:schemas-microsoft-com:office:word" xmlns:w="http://schemas.openxmlformats.org/wordprocessingml/2006/main" xmlns:w14="http://schemas.microsoft.com/office/word/2010/wordml" xmlns:w15="http://schemas.microsoft.com/office/word/2012/wordml" xmlns:w16cex="http://schemas.microsoft.com/office/word/2018/wordml/cex" xmlns:w16cid="http://schemas.microsoft.com/office/word/2016/wordml/cid" xmlns:w16="http://schemas.microsoft.com/office/word/2018/wordml" xmlns:w16sdtdh="http://schemas.microsoft.com/office/word/2020/wordml/sdtdatahash" xmlns:w16se="http://schemas.microsoft.com/office/word/2015/wordml/symex" xmlns:wpg="http://schemas.microsoft.com/office/word/2010/wordprocessingGroup" xmlns:wpi="http://schemas.microsoft.com/office/word/2010/wordprocessingInk" xmlns:wne="http://schemas.microsoft.com/office/word/2006/wordml" xmlns:wps="http://schemas.microsoft.com/office/word/2010/wordprocessingShape" mc:Ignorable="w14 w15 w16se w16cid w16 w16cex w16sdtdh wp14">
-  <w:p>
-    <w:pPr>
-      <w:pStyle w:val="Footer"/>
-    </w:pPr>
-  </w:p>
-</w:ftr>
-</file>
-
-<file path=word/footer3.xml><?xml version="1.0" encoding="utf-8"?>
-<w:ftr xmlns:wpc="http://schemas.microsoft.com/office/word/2010/wordprocessingCanvas" xmlns:cx="http://schemas.microsoft.com/office/drawing/2014/chartex" xmlns:cx1="http://schemas.microsoft.com/office/drawing/2015/9/8/chartex" xmlns:cx2="http://schemas.microsoft.com/office/drawing/2015/10/21/chartex" xmlns:cx3="http://schemas.microsoft.com/office/drawing/2016/5/9/chartex" xmlns:cx4="http://schemas.microsoft.com/office/drawing/2016/5/10/chartex" xmlns:cx5="http://schemas.microsoft.com/office/drawing/2016/5/11/chartex" xmlns:cx6="http://schemas.microsoft.com/office/drawing/2016/5/12/chartex" xmlns:cx7="http://schemas.microsoft.com/office/drawing/2016/5/13/chartex" xmlns:cx8="http://schemas.microsoft.com/office/drawing/2016/5/14/chartex" xmlns:mc="http://schemas.openxmlformats.org/markup-compatibility/2006" xmlns:aink="http://schemas.microsoft.com/office/drawing/2016/ink" xmlns:am3d="http://schemas.microsoft.com/office/drawing/2017/model3d" xmlns:o="urn:schemas-microsoft-com:office:office" xmlns:oel="http://schemas.microsoft.com/office/2019/extlst" xmlns:r="http://schemas.openxmlformats.org/officeDocument/2006/relationships" xmlns:m="http://schemas.openxmlformats.org/officeDocument/2006/math" xmlns:v="urn:schemas-microsoft-com:vml" xmlns:wp14="http://schemas.microsoft.com/office/word/2010/wordprocessingDrawing" xmlns:wp="http://schemas.openxmlformats.org/drawingml/2006/wordprocessingDrawing" xmlns:w10="urn:schemas-microsoft-com:office:word" xmlns:w="http://schemas.openxmlformats.org/wordprocessingml/2006/main" xmlns:w14="http://schemas.microsoft.com/office/word/2010/wordml" xmlns:w15="http://schemas.microsoft.com/office/word/2012/wordml" xmlns:w16cex="http://schemas.microsoft.com/office/word/2018/wordml/cex" xmlns:w16cid="http://schemas.microsoft.com/office/word/2016/wordml/cid" xmlns:w16="http://schemas.microsoft.com/office/word/2018/wordml" xmlns:w16sdtdh="http://schemas.microsoft.com/office/word/2020/wordml/sdtdatahash" xmlns:w16se="http://schemas.microsoft.com/office/word/2015/wordml/symex" xmlns:wpg="http://schemas.microsoft.com/office/word/2010/wordprocessingGroup" xmlns:wpi="http://schemas.microsoft.com/office/word/2010/wordprocessingInk" xmlns:wne="http://schemas.microsoft.com/office/word/2006/wordml" xmlns:wps="http://schemas.microsoft.com/office/word/2010/wordprocessingShape" mc:Ignorable="w14 w15 w16se w16cid w16 w16cex w16sdtdh wp14">
-  <w:p>
-    <w:pPr>
-      <w:pStyle w:val="Footer"/>
-    </w:pPr>
-  </w:p>
-</w:ftr>
 </file>
 
 <file path=word/footnotes.xml><?xml version="1.0" encoding="utf-8"?>
@@ -518,7 +431,51 @@
   <w:p>
     <w:pPr>
       <w:pStyle w:val="Header"/>
+      <w:jc w:val="center"/>
     </w:pPr>
+    <w:r>
+      <w:rPr>
+        <w:rFonts w:ascii="Calibri" w:eastAsia="Calibri" w:hAnsi="Calibri" w:cs="Calibri"/>
+        <w:noProof/>
+        <w:sz w:val="24"/>
+        <w:szCs w:val="24"/>
+      </w:rPr>
+      <w:drawing>
+        <wp:inline distT="114300" distB="114300" distL="114300" distR="114300" wp14:anchorId="592C96E7" wp14:editId="1EA5F084">
+          <wp:extent cx="1246610" cy="881063"/>
+          <wp:effectExtent l="0" t="0" r="0" b="0"/>
+          <wp:docPr id="1" name="image1.png" descr="Text&#10;&#10;Description automatically generated"/>
+          <wp:cNvGraphicFramePr/>
+          <a:graphic xmlns:a="http://schemas.openxmlformats.org/drawingml/2006/main">
+            <a:graphicData uri="http://schemas.openxmlformats.org/drawingml/2006/picture">
+              <pic:pic xmlns:pic="http://schemas.openxmlformats.org/drawingml/2006/picture">
+                <pic:nvPicPr>
+                  <pic:cNvPr id="1" name="image1.png" descr="Text&#10;&#10;Description automatically generated"/>
+                  <pic:cNvPicPr preferRelativeResize="0"/>
+                </pic:nvPicPr>
+                <pic:blipFill>
+                  <a:blip r:embed="rId1"/>
+                  <a:srcRect/>
+                  <a:stretch>
+                    <a:fillRect/>
+                  </a:stretch>
+                </pic:blipFill>
+                <pic:spPr>
+                  <a:xfrm>
+                    <a:off x="0" y="0"/>
+                    <a:ext cx="1246610" cy="881063"/>
+                  </a:xfrm>
+                  <a:prstGeom prst="rect">
+                    <a:avLst/>
+                  </a:prstGeom>
+                  <a:ln/>
+                </pic:spPr>
+              </pic:pic>
+            </a:graphicData>
+          </a:graphic>
+        </wp:inline>
+      </w:drawing>
+    </w:r>
   </w:p>
 </w:hdr>
 </file>

</xml_diff>